<commit_message>
command file changed 1
</commit_message>
<xml_diff>
--- a/Commands.docx
+++ b/Commands.docx
@@ -173,6 +173,24 @@
       </w:r>
     </w:p>
     <w:p>
+      <w:r>
+        <w:t>git  pull   to update the checkout folder from git hub</w:t>
+      </w:r>
+    </w:p>
+    <w:p>
+      <w:pPr>
+        <w:rPr>
+          <w:b/>
+        </w:rPr>
+      </w:pPr>
+      <w:r>
+        <w:rPr>
+          <w:b/>
+        </w:rPr>
+        <w:t>git pull</w:t>
+      </w:r>
+    </w:p>
+    <w:p>
       <w:pPr>
         <w:rPr>
           <w:b/>
@@ -286,6 +304,7 @@
     </w:p>
     <w:p>
       <w:r>
+        <w:lastRenderedPageBreak/>
         <w:t>First install the node -&gt;npm -&gt; typescript-&gt;angular</w:t>
       </w:r>
     </w:p>
@@ -312,7 +331,6 @@
         <w:rPr>
           <w:b/>
         </w:rPr>
-        <w:lastRenderedPageBreak/>
         <w:t>npm   install –g  @angular/cli</w:t>
       </w:r>
       <w:r>

</xml_diff>